<commit_message>
docs: Update spelling mistake
</commit_message>
<xml_diff>
--- a/WrittenNotes/Health/Life Time Learning.docx
+++ b/WrittenNotes/Health/Life Time Learning.docx
@@ -482,7 +482,41 @@
           <w:sz w:val="24"/>
           <w:szCs w:val="24"/>
         </w:rPr>
-        <w:t xml:space="preserve">Hong Kong as an international megapolitan city can also launch this kind of seminar, to invite all the top expert in each area field to flew to Hong Kong to participate the invent (just like finance invites all the top investment banks). </w:t>
+        <w:t xml:space="preserve">Hong Kong as an international </w:t>
+      </w:r>
+      <w:proofErr w:type="spellStart"/>
+      <w:r>
+        <w:rPr>
+          <w:rFonts w:ascii="Arial" w:hAnsi="Arial" w:cs="Arial"/>
+          <w:sz w:val="24"/>
+          <w:szCs w:val="24"/>
+        </w:rPr>
+        <w:t>metapolitan</w:t>
+      </w:r>
+      <w:proofErr w:type="spellEnd"/>
+      <w:r>
+        <w:rPr>
+          <w:rFonts w:ascii="Arial" w:hAnsi="Arial" w:cs="Arial"/>
+          <w:sz w:val="24"/>
+          <w:szCs w:val="24"/>
+        </w:rPr>
+        <w:t xml:space="preserve"> city can also launch this kind of seminar, to invite all the top expert in each area field to flew to Hong Kong to participate the invent (just like finance invites all the top investment bank</w:t>
+      </w:r>
+      <w:r>
+        <w:rPr>
+          <w:rFonts w:ascii="Arial" w:hAnsi="Arial" w:cs="Arial"/>
+          <w:sz w:val="24"/>
+          <w:szCs w:val="24"/>
+        </w:rPr>
+        <w:t>ers</w:t>
+      </w:r>
+      <w:r>
+        <w:rPr>
+          <w:rFonts w:ascii="Arial" w:hAnsi="Arial" w:cs="Arial"/>
+          <w:sz w:val="24"/>
+          <w:szCs w:val="24"/>
+        </w:rPr>
+        <w:t xml:space="preserve">). </w:t>
       </w:r>
       <w:r>
         <w:rPr>

</xml_diff>